<commit_message>
Updated the README file
Added the report to the readme file to simplify its reading.
</commit_message>
<xml_diff>
--- a/Documents/Report.docx
+++ b/Documents/Report.docx
@@ -1,6 +1,6 @@
 
 <file path=word/document.xml><?xml version="1.0" encoding="utf-8"?>
-<w:document xmlns:wpc="http://schemas.microsoft.com/office/word/2010/wordprocessingCanvas" xmlns:cx="http://schemas.microsoft.com/office/drawing/2014/chartex" xmlns:cx1="http://schemas.microsoft.com/office/drawing/2015/9/8/chartex" xmlns:cx2="http://schemas.microsoft.com/office/drawing/2015/10/21/chartex" xmlns:cx3="http://schemas.microsoft.com/office/drawing/2016/5/9/chartex" xmlns:cx4="http://schemas.microsoft.com/office/drawing/2016/5/10/chartex" xmlns:cx5="http://schemas.microsoft.com/office/drawing/2016/5/11/chartex" xmlns:cx6="http://schemas.microsoft.com/office/drawing/2016/5/12/chartex" xmlns:cx7="http://schemas.microsoft.com/office/drawing/2016/5/13/chartex" xmlns:cx8="http://schemas.microsoft.com/office/drawing/2016/5/14/chartex" xmlns:mc="http://schemas.openxmlformats.org/markup-compatibility/2006" xmlns:aink="http://schemas.microsoft.com/office/drawing/2016/ink" xmlns:am3d="http://schemas.microsoft.com/office/drawing/2017/model3d" xmlns:o="urn:schemas-microsoft-com:office:office" xmlns:oel="http://schemas.microsoft.com/office/2019/extlst" xmlns:r="http://schemas.openxmlformats.org/officeDocument/2006/relationships" xmlns:m="http://schemas.openxmlformats.org/officeDocument/2006/math" xmlns:v="urn:schemas-microsoft-com:vml" xmlns:wp14="http://schemas.microsoft.com/office/word/2010/wordprocessingDrawing" xmlns:wp="http://schemas.openxmlformats.org/drawingml/2006/wordprocessingDrawing" xmlns:w10="urn:schemas-microsoft-com:office:word" xmlns:w="http://schemas.openxmlformats.org/wordprocessingml/2006/main" xmlns:w14="http://schemas.microsoft.com/office/word/2010/wordml" xmlns:w15="http://schemas.microsoft.com/office/word/2012/wordml" xmlns:w16cex="http://schemas.microsoft.com/office/word/2018/wordml/cex" xmlns:w16cid="http://schemas.microsoft.com/office/word/2016/wordml/cid" xmlns:w16="http://schemas.microsoft.com/office/word/2018/wordml" xmlns:w16du="http://schemas.microsoft.com/office/word/2023/wordml/word16du" xmlns:w16sdtdh="http://schemas.microsoft.com/office/word/2020/wordml/sdtdatahash" xmlns:w16se="http://schemas.microsoft.com/office/word/2015/wordml/symex" xmlns:wpg="http://schemas.microsoft.com/office/word/2010/wordprocessingGroup" xmlns:wpi="http://schemas.microsoft.com/office/word/2010/wordprocessingInk" xmlns:wne="http://schemas.microsoft.com/office/word/2006/wordml" xmlns:wps="http://schemas.microsoft.com/office/word/2010/wordprocessingShape" mc:Ignorable="w14 w15 w16se w16cid w16 w16cex w16sdtdh w16du wp14">
+<w:document xmlns:wpc="http://schemas.microsoft.com/office/word/2010/wordprocessingCanvas" xmlns:cx="http://schemas.microsoft.com/office/drawing/2014/chartex" xmlns:cx1="http://schemas.microsoft.com/office/drawing/2015/9/8/chartex" xmlns:cx2="http://schemas.microsoft.com/office/drawing/2015/10/21/chartex" xmlns:cx3="http://schemas.microsoft.com/office/drawing/2016/5/9/chartex" xmlns:cx4="http://schemas.microsoft.com/office/drawing/2016/5/10/chartex" xmlns:cx5="http://schemas.microsoft.com/office/drawing/2016/5/11/chartex" xmlns:cx6="http://schemas.microsoft.com/office/drawing/2016/5/12/chartex" xmlns:cx7="http://schemas.microsoft.com/office/drawing/2016/5/13/chartex" xmlns:cx8="http://schemas.microsoft.com/office/drawing/2016/5/14/chartex" xmlns:mc="http://schemas.openxmlformats.org/markup-compatibility/2006" xmlns:aink="http://schemas.microsoft.com/office/drawing/2016/ink" xmlns:am3d="http://schemas.microsoft.com/office/drawing/2017/model3d" xmlns:o="urn:schemas-microsoft-com:office:office" xmlns:oel="http://schemas.microsoft.com/office/2019/extlst" xmlns:r="http://schemas.openxmlformats.org/officeDocument/2006/relationships" xmlns:m="http://schemas.openxmlformats.org/officeDocument/2006/math" xmlns:v="urn:schemas-microsoft-com:vml" xmlns:wp14="http://schemas.microsoft.com/office/word/2010/wordprocessingDrawing" xmlns:wp="http://schemas.openxmlformats.org/drawingml/2006/wordprocessingDrawing" xmlns:w10="urn:schemas-microsoft-com:office:word" xmlns:w="http://schemas.openxmlformats.org/wordprocessingml/2006/main" xmlns:w14="http://schemas.microsoft.com/office/word/2010/wordml" xmlns:w15="http://schemas.microsoft.com/office/word/2012/wordml" xmlns:w16cex="http://schemas.microsoft.com/office/word/2018/wordml/cex" xmlns:w16cid="http://schemas.microsoft.com/office/word/2016/wordml/cid" xmlns:w16="http://schemas.microsoft.com/office/word/2018/wordml" xmlns:w16du="http://schemas.microsoft.com/office/word/2023/wordml/word16du" xmlns:w16sdtdh="http://schemas.microsoft.com/office/word/2020/wordml/sdtdatahash" xmlns:w16sdtfl="http://schemas.microsoft.com/office/word/2024/wordml/sdtformatlock" xmlns:w16se="http://schemas.microsoft.com/office/word/2015/wordml/symex" xmlns:wpg="http://schemas.microsoft.com/office/word/2010/wordprocessingGroup" xmlns:wpi="http://schemas.microsoft.com/office/word/2010/wordprocessingInk" xmlns:wne="http://schemas.microsoft.com/office/word/2006/wordml" xmlns:wps="http://schemas.microsoft.com/office/word/2010/wordprocessingShape" mc:Ignorable="w14 w15 w16se w16cid w16 w16cex w16sdtdh w16sdtfl w16du wp14">
   <w:body>
     <w:p>
       <w:pPr>
@@ -98,7 +98,7 @@
           <w:r>
             <w:fldChar w:fldCharType="separate"/>
           </w:r>
-          <w:hyperlink w:anchor="_Toc174795674" w:history="1">
+          <w:hyperlink w:anchor="_Toc192588015" w:history="1">
             <w:r>
               <w:rPr>
                 <w:rStyle w:val="Hyperlink"/>
@@ -125,7 +125,7 @@
                 <w:noProof/>
                 <w:webHidden/>
               </w:rPr>
-              <w:instrText xml:space="preserve"> PAGEREF _Toc174795674 \h </w:instrText>
+              <w:instrText xml:space="preserve"> PAGEREF _Toc192588015 \h </w:instrText>
             </w:r>
             <w:r>
               <w:rPr>
@@ -171,7 +171,7 @@
               <w14:ligatures w14:val="standardContextual"/>
             </w:rPr>
           </w:pPr>
-          <w:hyperlink w:anchor="_Toc174795675" w:history="1">
+          <w:hyperlink w:anchor="_Toc192588016" w:history="1">
             <w:r>
               <w:rPr>
                 <w:rStyle w:val="Hyperlink"/>
@@ -198,7 +198,7 @@
                 <w:noProof/>
                 <w:webHidden/>
               </w:rPr>
-              <w:instrText xml:space="preserve"> PAGEREF _Toc174795675 \h </w:instrText>
+              <w:instrText xml:space="preserve"> PAGEREF _Toc192588016 \h </w:instrText>
             </w:r>
             <w:r>
               <w:rPr>
@@ -244,7 +244,7 @@
               <w14:ligatures w14:val="standardContextual"/>
             </w:rPr>
           </w:pPr>
-          <w:hyperlink w:anchor="_Toc174795676" w:history="1">
+          <w:hyperlink w:anchor="_Toc192588017" w:history="1">
             <w:r>
               <w:rPr>
                 <w:rStyle w:val="Hyperlink"/>
@@ -271,7 +271,7 @@
                 <w:noProof/>
                 <w:webHidden/>
               </w:rPr>
-              <w:instrText xml:space="preserve"> PAGEREF _Toc174795676 \h </w:instrText>
+              <w:instrText xml:space="preserve"> PAGEREF _Toc192588017 \h </w:instrText>
             </w:r>
             <w:r>
               <w:rPr>
@@ -317,7 +317,7 @@
               <w14:ligatures w14:val="standardContextual"/>
             </w:rPr>
           </w:pPr>
-          <w:hyperlink w:anchor="_Toc174795677" w:history="1">
+          <w:hyperlink w:anchor="_Toc192588018" w:history="1">
             <w:r>
               <w:rPr>
                 <w:rStyle w:val="Hyperlink"/>
@@ -344,7 +344,7 @@
                 <w:noProof/>
                 <w:webHidden/>
               </w:rPr>
-              <w:instrText xml:space="preserve"> PAGEREF _Toc174795677 \h </w:instrText>
+              <w:instrText xml:space="preserve"> PAGEREF _Toc192588018 \h </w:instrText>
             </w:r>
             <w:r>
               <w:rPr>
@@ -390,7 +390,7 @@
               <w14:ligatures w14:val="standardContextual"/>
             </w:rPr>
           </w:pPr>
-          <w:hyperlink w:anchor="_Toc174795678" w:history="1">
+          <w:hyperlink w:anchor="_Toc192588019" w:history="1">
             <w:r>
               <w:rPr>
                 <w:rStyle w:val="Hyperlink"/>
@@ -417,7 +417,7 @@
                 <w:noProof/>
                 <w:webHidden/>
               </w:rPr>
-              <w:instrText xml:space="preserve"> PAGEREF _Toc174795678 \h </w:instrText>
+              <w:instrText xml:space="preserve"> PAGEREF _Toc192588019 \h </w:instrText>
             </w:r>
             <w:r>
               <w:rPr>
@@ -463,7 +463,7 @@
               <w14:ligatures w14:val="standardContextual"/>
             </w:rPr>
           </w:pPr>
-          <w:hyperlink w:anchor="_Toc174795679" w:history="1">
+          <w:hyperlink w:anchor="_Toc192588020" w:history="1">
             <w:r>
               <w:rPr>
                 <w:rStyle w:val="Hyperlink"/>
@@ -490,7 +490,7 @@
                 <w:noProof/>
                 <w:webHidden/>
               </w:rPr>
-              <w:instrText xml:space="preserve"> PAGEREF _Toc174795679 \h </w:instrText>
+              <w:instrText xml:space="preserve"> PAGEREF _Toc192588020 \h </w:instrText>
             </w:r>
             <w:r>
               <w:rPr>
@@ -536,7 +536,7 @@
               <w14:ligatures w14:val="standardContextual"/>
             </w:rPr>
           </w:pPr>
-          <w:hyperlink w:anchor="_Toc174795680" w:history="1">
+          <w:hyperlink w:anchor="_Toc192588021" w:history="1">
             <w:r>
               <w:rPr>
                 <w:rStyle w:val="Hyperlink"/>
@@ -563,7 +563,7 @@
                 <w:noProof/>
                 <w:webHidden/>
               </w:rPr>
-              <w:instrText xml:space="preserve"> PAGEREF _Toc174795680 \h </w:instrText>
+              <w:instrText xml:space="preserve"> PAGEREF _Toc192588021 \h </w:instrText>
             </w:r>
             <w:r>
               <w:rPr>
@@ -609,7 +609,7 @@
               <w14:ligatures w14:val="standardContextual"/>
             </w:rPr>
           </w:pPr>
-          <w:hyperlink w:anchor="_Toc174795681" w:history="1">
+          <w:hyperlink w:anchor="_Toc192588022" w:history="1">
             <w:r>
               <w:rPr>
                 <w:rStyle w:val="Hyperlink"/>
@@ -636,7 +636,7 @@
                 <w:noProof/>
                 <w:webHidden/>
               </w:rPr>
-              <w:instrText xml:space="preserve"> PAGEREF _Toc174795681 \h </w:instrText>
+              <w:instrText xml:space="preserve"> PAGEREF _Toc192588022 \h </w:instrText>
             </w:r>
             <w:r>
               <w:rPr>
@@ -682,7 +682,7 @@
               <w14:ligatures w14:val="standardContextual"/>
             </w:rPr>
           </w:pPr>
-          <w:hyperlink w:anchor="_Toc174795682" w:history="1">
+          <w:hyperlink w:anchor="_Toc192588023" w:history="1">
             <w:r>
               <w:rPr>
                 <w:rStyle w:val="Hyperlink"/>
@@ -709,7 +709,7 @@
                 <w:noProof/>
                 <w:webHidden/>
               </w:rPr>
-              <w:instrText xml:space="preserve"> PAGEREF _Toc174795682 \h </w:instrText>
+              <w:instrText xml:space="preserve"> PAGEREF _Toc192588023 \h </w:instrText>
             </w:r>
             <w:r>
               <w:rPr>
@@ -755,7 +755,7 @@
               <w14:ligatures w14:val="standardContextual"/>
             </w:rPr>
           </w:pPr>
-          <w:hyperlink w:anchor="_Toc174795683" w:history="1">
+          <w:hyperlink w:anchor="_Toc192588024" w:history="1">
             <w:r>
               <w:rPr>
                 <w:rStyle w:val="Hyperlink"/>
@@ -782,7 +782,7 @@
                 <w:noProof/>
                 <w:webHidden/>
               </w:rPr>
-              <w:instrText xml:space="preserve"> PAGEREF _Toc174795683 \h </w:instrText>
+              <w:instrText xml:space="preserve"> PAGEREF _Toc192588024 \h </w:instrText>
             </w:r>
             <w:r>
               <w:rPr>
@@ -828,7 +828,7 @@
               <w14:ligatures w14:val="standardContextual"/>
             </w:rPr>
           </w:pPr>
-          <w:hyperlink w:anchor="_Toc174795684" w:history="1">
+          <w:hyperlink w:anchor="_Toc192588025" w:history="1">
             <w:r>
               <w:rPr>
                 <w:rStyle w:val="Hyperlink"/>
@@ -855,7 +855,7 @@
                 <w:noProof/>
                 <w:webHidden/>
               </w:rPr>
-              <w:instrText xml:space="preserve"> PAGEREF _Toc174795684 \h </w:instrText>
+              <w:instrText xml:space="preserve"> PAGEREF _Toc192588025 \h </w:instrText>
             </w:r>
             <w:r>
               <w:rPr>
@@ -901,7 +901,7 @@
               <w14:ligatures w14:val="standardContextual"/>
             </w:rPr>
           </w:pPr>
-          <w:hyperlink w:anchor="_Toc174795685" w:history="1">
+          <w:hyperlink w:anchor="_Toc192588026" w:history="1">
             <w:r>
               <w:rPr>
                 <w:rStyle w:val="Hyperlink"/>
@@ -928,7 +928,7 @@
                 <w:noProof/>
                 <w:webHidden/>
               </w:rPr>
-              <w:instrText xml:space="preserve"> PAGEREF _Toc174795685 \h </w:instrText>
+              <w:instrText xml:space="preserve"> PAGEREF _Toc192588026 \h </w:instrText>
             </w:r>
             <w:r>
               <w:rPr>
@@ -974,7 +974,7 @@
               <w14:ligatures w14:val="standardContextual"/>
             </w:rPr>
           </w:pPr>
-          <w:hyperlink w:anchor="_Toc174795686" w:history="1">
+          <w:hyperlink w:anchor="_Toc192588027" w:history="1">
             <w:r>
               <w:rPr>
                 <w:rStyle w:val="Hyperlink"/>
@@ -1001,7 +1001,7 @@
                 <w:noProof/>
                 <w:webHidden/>
               </w:rPr>
-              <w:instrText xml:space="preserve"> PAGEREF _Toc174795686 \h </w:instrText>
+              <w:instrText xml:space="preserve"> PAGEREF _Toc192588027 \h </w:instrText>
             </w:r>
             <w:r>
               <w:rPr>
@@ -1047,7 +1047,7 @@
               <w14:ligatures w14:val="standardContextual"/>
             </w:rPr>
           </w:pPr>
-          <w:hyperlink w:anchor="_Toc174795687" w:history="1">
+          <w:hyperlink w:anchor="_Toc192588028" w:history="1">
             <w:r>
               <w:rPr>
                 <w:rStyle w:val="Hyperlink"/>
@@ -1074,7 +1074,7 @@
                 <w:noProof/>
                 <w:webHidden/>
               </w:rPr>
-              <w:instrText xml:space="preserve"> PAGEREF _Toc174795687 \h </w:instrText>
+              <w:instrText xml:space="preserve"> PAGEREF _Toc192588028 \h </w:instrText>
             </w:r>
             <w:r>
               <w:rPr>
@@ -1120,7 +1120,7 @@
               <w14:ligatures w14:val="standardContextual"/>
             </w:rPr>
           </w:pPr>
-          <w:hyperlink w:anchor="_Toc174795688" w:history="1">
+          <w:hyperlink w:anchor="_Toc192588029" w:history="1">
             <w:r>
               <w:rPr>
                 <w:rStyle w:val="Hyperlink"/>
@@ -1147,7 +1147,7 @@
                 <w:noProof/>
                 <w:webHidden/>
               </w:rPr>
-              <w:instrText xml:space="preserve"> PAGEREF _Toc174795688 \h </w:instrText>
+              <w:instrText xml:space="preserve"> PAGEREF _Toc192588029 \h </w:instrText>
             </w:r>
             <w:r>
               <w:rPr>
@@ -1193,7 +1193,7 @@
               <w14:ligatures w14:val="standardContextual"/>
             </w:rPr>
           </w:pPr>
-          <w:hyperlink w:anchor="_Toc174795689" w:history="1">
+          <w:hyperlink w:anchor="_Toc192588030" w:history="1">
             <w:r>
               <w:rPr>
                 <w:rStyle w:val="Hyperlink"/>
@@ -1220,7 +1220,7 @@
                 <w:noProof/>
                 <w:webHidden/>
               </w:rPr>
-              <w:instrText xml:space="preserve"> PAGEREF _Toc174795689 \h </w:instrText>
+              <w:instrText xml:space="preserve"> PAGEREF _Toc192588030 \h </w:instrText>
             </w:r>
             <w:r>
               <w:rPr>
@@ -1266,7 +1266,7 @@
               <w14:ligatures w14:val="standardContextual"/>
             </w:rPr>
           </w:pPr>
-          <w:hyperlink w:anchor="_Toc174795690" w:history="1">
+          <w:hyperlink w:anchor="_Toc192588031" w:history="1">
             <w:r>
               <w:rPr>
                 <w:rStyle w:val="Hyperlink"/>
@@ -1293,7 +1293,7 @@
                 <w:noProof/>
                 <w:webHidden/>
               </w:rPr>
-              <w:instrText xml:space="preserve"> PAGEREF _Toc174795690 \h </w:instrText>
+              <w:instrText xml:space="preserve"> PAGEREF _Toc192588031 \h </w:instrText>
             </w:r>
             <w:r>
               <w:rPr>
@@ -1339,7 +1339,7 @@
               <w14:ligatures w14:val="standardContextual"/>
             </w:rPr>
           </w:pPr>
-          <w:hyperlink w:anchor="_Toc174795691" w:history="1">
+          <w:hyperlink w:anchor="_Toc192588032" w:history="1">
             <w:r>
               <w:rPr>
                 <w:rStyle w:val="Hyperlink"/>
@@ -1366,7 +1366,7 @@
                 <w:noProof/>
                 <w:webHidden/>
               </w:rPr>
-              <w:instrText xml:space="preserve"> PAGEREF _Toc174795691 \h </w:instrText>
+              <w:instrText xml:space="preserve"> PAGEREF _Toc192588032 \h </w:instrText>
             </w:r>
             <w:r>
               <w:rPr>
@@ -1412,7 +1412,7 @@
               <w14:ligatures w14:val="standardContextual"/>
             </w:rPr>
           </w:pPr>
-          <w:hyperlink w:anchor="_Toc174795692" w:history="1">
+          <w:hyperlink w:anchor="_Toc192588033" w:history="1">
             <w:r>
               <w:rPr>
                 <w:rStyle w:val="Hyperlink"/>
@@ -1439,7 +1439,7 @@
                 <w:noProof/>
                 <w:webHidden/>
               </w:rPr>
-              <w:instrText xml:space="preserve"> PAGEREF _Toc174795692 \h </w:instrText>
+              <w:instrText xml:space="preserve"> PAGEREF _Toc192588033 \h </w:instrText>
             </w:r>
             <w:r>
               <w:rPr>
@@ -1485,7 +1485,7 @@
               <w14:ligatures w14:val="standardContextual"/>
             </w:rPr>
           </w:pPr>
-          <w:hyperlink w:anchor="_Toc174795693" w:history="1">
+          <w:hyperlink w:anchor="_Toc192588034" w:history="1">
             <w:r>
               <w:rPr>
                 <w:rStyle w:val="Hyperlink"/>
@@ -1512,7 +1512,7 @@
                 <w:noProof/>
                 <w:webHidden/>
               </w:rPr>
-              <w:instrText xml:space="preserve"> PAGEREF _Toc174795693 \h </w:instrText>
+              <w:instrText xml:space="preserve"> PAGEREF _Toc192588034 \h </w:instrText>
             </w:r>
             <w:r>
               <w:rPr>
@@ -1533,6 +1533,79 @@
                 <w:webHidden/>
               </w:rPr>
               <w:t>9</w:t>
+            </w:r>
+            <w:r>
+              <w:rPr>
+                <w:noProof/>
+                <w:webHidden/>
+              </w:rPr>
+              <w:fldChar w:fldCharType="end"/>
+            </w:r>
+          </w:hyperlink>
+        </w:p>
+        <w:p>
+          <w:pPr>
+            <w:pStyle w:val="TOC2"/>
+            <w:tabs>
+              <w:tab w:val="right" w:leader="dot" w:pos="9074"/>
+            </w:tabs>
+            <w:rPr>
+              <w:rFonts w:cstheme="minorBidi"/>
+              <w:noProof/>
+              <w:kern w:val="2"/>
+              <w:sz w:val="24"/>
+              <w:szCs w:val="24"/>
+              <w14:ligatures w14:val="standardContextual"/>
+            </w:rPr>
+          </w:pPr>
+          <w:hyperlink w:anchor="_Toc192588035" w:history="1">
+            <w:r>
+              <w:rPr>
+                <w:rStyle w:val="Hyperlink"/>
+                <w:noProof/>
+              </w:rPr>
+              <w:t>Conclusion</w:t>
+            </w:r>
+            <w:r>
+              <w:rPr>
+                <w:noProof/>
+                <w:webHidden/>
+              </w:rPr>
+              <w:tab/>
+            </w:r>
+            <w:r>
+              <w:rPr>
+                <w:noProof/>
+                <w:webHidden/>
+              </w:rPr>
+              <w:fldChar w:fldCharType="begin"/>
+            </w:r>
+            <w:r>
+              <w:rPr>
+                <w:noProof/>
+                <w:webHidden/>
+              </w:rPr>
+              <w:instrText xml:space="preserve"> PAGEREF _Toc192588035 \h </w:instrText>
+            </w:r>
+            <w:r>
+              <w:rPr>
+                <w:noProof/>
+                <w:webHidden/>
+              </w:rPr>
+            </w:r>
+            <w:r>
+              <w:rPr>
+                <w:noProof/>
+                <w:webHidden/>
+              </w:rPr>
+              <w:fldChar w:fldCharType="separate"/>
+            </w:r>
+            <w:r>
+              <w:rPr>
+                <w:noProof/>
+                <w:webHidden/>
+              </w:rPr>
+              <w:t>10</w:t>
             </w:r>
             <w:r>
               <w:rPr>
@@ -1573,7 +1646,7 @@
       <w:pPr>
         <w:pStyle w:val="Heading2"/>
       </w:pPr>
-      <w:bookmarkStart w:id="0" w:name="_Toc174795674"/>
+      <w:bookmarkStart w:id="0" w:name="_Toc192588015"/>
       <w:r>
         <w:lastRenderedPageBreak/>
         <w:t>Motivations</w:t>
@@ -1632,7 +1705,7 @@
       <w:pPr>
         <w:pStyle w:val="Heading2"/>
       </w:pPr>
-      <w:bookmarkStart w:id="1" w:name="_Toc174795675"/>
+      <w:bookmarkStart w:id="1" w:name="_Toc192588016"/>
       <w:r>
         <w:t>Inspiration</w:t>
       </w:r>
@@ -1646,7 +1719,23 @@
         <w:t>MG23F301TAS</w:t>
       </w:r>
       <w:r>
-        <w:t xml:space="preserve"> model from Samsung. Its interface is simple; it has one digital clock display, two control knobs and a button. The clock both displays the hour and the cooking timer depending on the current use of the oven. The upper-most control knob selects the cooking time and rotates freely while the bottom one allows to choose the power at which the food is cooked.</w:t>
+        <w:t xml:space="preserve"> model from Samsung. Its interface is simple; it has one digital clock display, two control knobs and a button. The clock both displays the </w:t>
+      </w:r>
+      <w:proofErr w:type="gramStart"/>
+      <w:r>
+        <w:t>hour</w:t>
+      </w:r>
+      <w:proofErr w:type="gramEnd"/>
+      <w:r>
+        <w:t xml:space="preserve"> and the cooking timer depending on the current use of the oven. The upper-most control knob selects the cooking time and rotates freely while the bottom one </w:t>
+      </w:r>
+      <w:proofErr w:type="gramStart"/>
+      <w:r>
+        <w:t>allows</w:t>
+      </w:r>
+      <w:proofErr w:type="gramEnd"/>
+      <w:r>
+        <w:t xml:space="preserve"> to choose the power at which the food is cooked.</w:t>
       </w:r>
       <w:r>
         <w:t xml:space="preserve"> The bottom knob is limited to half a turn of rotation. A</w:t>
@@ -1658,7 +1747,15 @@
         <w:t>feature to notice is the led that turns on when the oven door is opened to allow the user to see the turntable easily.</w:t>
       </w:r>
       <w:r>
-        <w:t xml:space="preserve"> At last, the most important element of the microwave, I decided to add a buzzer to indicate that the timer reached 0.</w:t>
+        <w:t xml:space="preserve"> </w:t>
+      </w:r>
+      <w:proofErr w:type="gramStart"/>
+      <w:r>
+        <w:t>At last</w:t>
+      </w:r>
+      <w:proofErr w:type="gramEnd"/>
+      <w:r>
+        <w:t>, the most important element of the microwave, I decided to add a buzzer to indicate that the timer reached 0.</w:t>
       </w:r>
     </w:p>
     <w:p>
@@ -1704,7 +1801,7 @@
       <w:pPr>
         <w:pStyle w:val="Heading2"/>
       </w:pPr>
-      <w:bookmarkStart w:id="2" w:name="_Toc174795676"/>
+      <w:bookmarkStart w:id="2" w:name="_Toc192588017"/>
       <w:r>
         <w:lastRenderedPageBreak/>
         <w:t>Final results</w:t>
@@ -1715,7 +1812,7 @@
       <w:pPr>
         <w:pStyle w:val="Heading3"/>
       </w:pPr>
-      <w:bookmarkStart w:id="3" w:name="_Toc174795677"/>
+      <w:bookmarkStart w:id="3" w:name="_Toc192588018"/>
       <w:r>
         <w:t>Schematic :</w:t>
       </w:r>
@@ -1789,7 +1886,7 @@
       <w:pPr>
         <w:pStyle w:val="Heading3"/>
       </w:pPr>
-      <w:bookmarkStart w:id="4" w:name="_Toc174795678"/>
+      <w:bookmarkStart w:id="4" w:name="_Toc192588019"/>
       <w:r>
         <w:t>PCB:</w:t>
       </w:r>
@@ -1958,9 +2055,14 @@
       <w:pPr>
         <w:pStyle w:val="Heading2"/>
       </w:pPr>
-      <w:bookmarkStart w:id="5" w:name="_Toc174795679"/>
-      <w:r>
-        <w:t>Electronical design</w:t>
+      <w:bookmarkStart w:id="5" w:name="_Toc192588020"/>
+      <w:proofErr w:type="gramStart"/>
+      <w:r>
+        <w:t>Electronical</w:t>
+      </w:r>
+      <w:proofErr w:type="gramEnd"/>
+      <w:r>
+        <w:t xml:space="preserve"> design</w:t>
       </w:r>
       <w:bookmarkEnd w:id="5"/>
     </w:p>
@@ -1968,7 +2070,7 @@
       <w:pPr>
         <w:pStyle w:val="Heading3"/>
       </w:pPr>
-      <w:bookmarkStart w:id="6" w:name="_Toc174795680"/>
+      <w:bookmarkStart w:id="6" w:name="_Toc192588021"/>
       <w:r>
         <w:t>Requirements</w:t>
       </w:r>
@@ -1988,7 +2090,15 @@
         <w:t>oard (PCB)</w:t>
       </w:r>
       <w:r>
-        <w:t>, I first summarized the needed components to match the functions of the studied microwave:</w:t>
+        <w:t xml:space="preserve">, I first summarized the </w:t>
+      </w:r>
+      <w:proofErr w:type="gramStart"/>
+      <w:r>
+        <w:t>needed components</w:t>
+      </w:r>
+      <w:proofErr w:type="gramEnd"/>
+      <w:r>
+        <w:t xml:space="preserve"> to match the functions of the studied microwave:</w:t>
       </w:r>
     </w:p>
     <w:p>
@@ -2102,7 +2212,7 @@
       <w:pPr>
         <w:pStyle w:val="Heading3"/>
       </w:pPr>
-      <w:bookmarkStart w:id="7" w:name="_Toc174795681"/>
+      <w:bookmarkStart w:id="7" w:name="_Toc192588022"/>
       <w:r>
         <w:t>Components selection</w:t>
       </w:r>
@@ -2130,7 +2240,15 @@
     </w:p>
     <w:p>
       <w:r>
-        <w:t>In order to make sure all components match with the circuit’s operating parameters; we need a base which defines these requirements.</w:t>
+        <w:t xml:space="preserve">In order to make sure all components </w:t>
+      </w:r>
+      <w:proofErr w:type="gramStart"/>
+      <w:r>
+        <w:t>match with</w:t>
+      </w:r>
+      <w:proofErr w:type="gramEnd"/>
+      <w:r>
+        <w:t xml:space="preserve"> the circuit’s operating parameters; we need a base which defines these requirements.</w:t>
       </w:r>
     </w:p>
     <w:p>
@@ -2145,7 +2263,15 @@
         <w:t>PIC18F15Q20T-ISO</w:t>
       </w:r>
       <w:r>
-        <w:t xml:space="preserve"> microcontroller for this project. I had never used PIC microcontrollers prior to this, which makes it a perfect candidate for discovering this family of Microcontroller Units (MCUs).</w:t>
+        <w:t xml:space="preserve"> microcontroller for this project. I had never used PIC microcontrollers </w:t>
+      </w:r>
+      <w:proofErr w:type="gramStart"/>
+      <w:r>
+        <w:t>prior to</w:t>
+      </w:r>
+      <w:proofErr w:type="gramEnd"/>
+      <w:r>
+        <w:t xml:space="preserve"> this, which makes it a perfect candidate for discovering this family of Microcontroller Units (MCUs).</w:t>
       </w:r>
       <w:r>
         <w:t xml:space="preserve"> To select this microcontroller, I relied on the number of available GPIOs, its memory capacity, and the available protocols to communicate with components I will mention later.</w:t>
@@ -2208,7 +2334,15 @@
         <w:t xml:space="preserve">64 MHz oscillator clock to the MCU. </w:t>
       </w:r>
       <w:r>
-        <w:t xml:space="preserve">This model is 50 ppm, which means that the clock will drift of around </w:t>
+        <w:t xml:space="preserve">This model is 50 ppm, which means that the clock will </w:t>
+      </w:r>
+      <w:proofErr w:type="gramStart"/>
+      <w:r>
+        <w:t>drift of</w:t>
+      </w:r>
+      <w:proofErr w:type="gramEnd"/>
+      <w:r>
+        <w:t xml:space="preserve"> around </w:t>
       </w:r>
       <w:r>
         <w:t xml:space="preserve">1 minute </w:t>
@@ -2230,7 +2364,15 @@
         <w:t xml:space="preserve"> As the goal of this project is to simulate a microwave and not to actually make one, the board isn’t expected to remain plugged for more than a few hours at most. </w:t>
       </w:r>
       <w:r>
-        <w:t>I chose to take an unprecise clock to cut costs, while still benefiting from a sufficient precision for my needs.</w:t>
+        <w:t xml:space="preserve">I chose to take an unprecise clock to cut costs, while still benefiting from </w:t>
+      </w:r>
+      <w:proofErr w:type="gramStart"/>
+      <w:r>
+        <w:t>a sufficient</w:t>
+      </w:r>
+      <w:proofErr w:type="gramEnd"/>
+      <w:r>
+        <w:t xml:space="preserve"> precision for my needs.</w:t>
       </w:r>
     </w:p>
     <w:p>
@@ -2321,8 +2463,13 @@
       <w:r>
         <w:t xml:space="preserve">7-segment displays and an active column in the middle. </w:t>
       </w:r>
-      <w:r>
-        <w:t xml:space="preserve">16 pins are however the total number of pins the MCU can use as GPIO. This is where the </w:t>
+      <w:proofErr w:type="gramStart"/>
+      <w:r>
+        <w:t>16 pins are however the</w:t>
+      </w:r>
+      <w:proofErr w:type="gramEnd"/>
+      <w:r>
+        <w:t xml:space="preserve"> total number of pins the MCU can use as GPIO. This is where the </w:t>
       </w:r>
       <w:r>
         <w:rPr>
@@ -2335,7 +2482,15 @@
         <w:t xml:space="preserve"> IO expander comes into play.</w:t>
       </w:r>
       <w:r>
-        <w:t xml:space="preserve"> This I²C IO expander allows the MCU to control the LEDs using only two pins (SDA/SCL). It can also be reset in case of a failure during a communication.</w:t>
+        <w:t xml:space="preserve"> This I²C IO expander allows the MCU to control the LEDs using only two pins (SDA/SCL). It can also be reset in case of a failure during </w:t>
+      </w:r>
+      <w:proofErr w:type="gramStart"/>
+      <w:r>
+        <w:t>a communication</w:t>
+      </w:r>
+      <w:proofErr w:type="gramEnd"/>
+      <w:r>
+        <w:t>.</w:t>
       </w:r>
     </w:p>
     <w:p>
@@ -2369,7 +2524,15 @@
         <w:t xml:space="preserve"> 2 bits encoder.</w:t>
       </w:r>
       <w:r>
-        <w:t xml:space="preserve"> The datasheet doesn’t specify if the encoder’s outputs are internally pulled-up or down, so I assumed the encoder is open-drain. This means that I had to add pull-up resistors to avoid having floating wires in the circuit.</w:t>
+        <w:t xml:space="preserve"> The datasheet doesn’t specify if the encoder’s outputs are internally pulled-up or down, so I assumed the encoder is open-drain. This means that I had to add pull-up resistors to avoid having floating wires </w:t>
+      </w:r>
+      <w:proofErr w:type="gramStart"/>
+      <w:r>
+        <w:t>in</w:t>
+      </w:r>
+      <w:proofErr w:type="gramEnd"/>
+      <w:r>
+        <w:t xml:space="preserve"> the circuit.</w:t>
       </w:r>
       <w:r>
         <w:t xml:space="preserve"> The potentiometer I chose to represent the second control knob is the </w:t>
@@ -2407,7 +2570,15 @@
         <w:t>Ohm</w:t>
       </w:r>
       <w:r>
-        <w:t>, allowing the MCU’s ADCs to read a rotation angle that the software will convert to a cooking power.</w:t>
+        <w:t xml:space="preserve">, allowing the MCU’s ADCs to read a rotation angle that the software will convert to </w:t>
+      </w:r>
+      <w:proofErr w:type="gramStart"/>
+      <w:r>
+        <w:t>a cooking</w:t>
+      </w:r>
+      <w:proofErr w:type="gramEnd"/>
+      <w:r>
+        <w:t xml:space="preserve"> power.</w:t>
       </w:r>
       <w:r>
         <w:t xml:space="preserve"> Finally, to detect the opening of the door of the oven, I figured one could use a magnet incorporated in its extremity, getting close to a Reed switch, closing a circuit. </w:t>
@@ -2458,7 +2629,7 @@
       <w:pPr>
         <w:pStyle w:val="Heading3"/>
       </w:pPr>
-      <w:bookmarkStart w:id="8" w:name="_Toc174795682"/>
+      <w:bookmarkStart w:id="8" w:name="_Toc192588023"/>
       <w:r>
         <w:t>Preliminary steps before designs</w:t>
       </w:r>
@@ -2471,7 +2642,15 @@
     </w:p>
     <w:p>
       <w:r>
-        <w:t xml:space="preserve">The second preliminary step was setting the design rules to match with JLC PCB’s manufacturing capabilities. This step </w:t>
+        <w:t xml:space="preserve">The second preliminary step was setting the design rules to </w:t>
+      </w:r>
+      <w:proofErr w:type="gramStart"/>
+      <w:r>
+        <w:t>match with</w:t>
+      </w:r>
+      <w:proofErr w:type="gramEnd"/>
+      <w:r>
+        <w:t xml:space="preserve"> JLC PCB’s manufacturing capabilities. This step </w:t>
       </w:r>
       <w:r>
         <w:t>ensures that the PCB can be produced without complications.</w:t>
@@ -2494,7 +2673,7 @@
       <w:pPr>
         <w:pStyle w:val="Heading2"/>
       </w:pPr>
-      <w:bookmarkStart w:id="9" w:name="_Toc174795683"/>
+      <w:bookmarkStart w:id="9" w:name="_Toc192588024"/>
       <w:r>
         <w:lastRenderedPageBreak/>
         <w:t>Schematic design</w:t>
@@ -2516,7 +2695,7 @@
       <w:pPr>
         <w:pStyle w:val="Heading3"/>
       </w:pPr>
-      <w:bookmarkStart w:id="10" w:name="_Toc174795684"/>
+      <w:bookmarkStart w:id="10" w:name="_Toc192588025"/>
       <w:r>
         <w:t>Power input (12V):</w:t>
       </w:r>
@@ -2582,7 +2761,7 @@
       <w:pPr>
         <w:pStyle w:val="Heading3"/>
       </w:pPr>
-      <w:bookmarkStart w:id="11" w:name="_Toc174795685"/>
+      <w:bookmarkStart w:id="11" w:name="_Toc192588026"/>
       <w:r>
         <w:t>PIC Microcontroller:</w:t>
       </w:r>
@@ -2680,12 +2859,14 @@
       <w:r>
         <w:t xml:space="preserve"> with </w:t>
       </w:r>
+      <w:proofErr w:type="gramStart"/>
       <w:r>
         <w:t xml:space="preserve">a </w:t>
       </w:r>
       <w:r>
         <w:t>software</w:t>
       </w:r>
+      <w:proofErr w:type="gramEnd"/>
       <w:r>
         <w:t>.</w:t>
       </w:r>
@@ -2715,7 +2896,7 @@
       <w:pPr>
         <w:pStyle w:val="Heading3"/>
       </w:pPr>
-      <w:bookmarkStart w:id="12" w:name="_Toc174795686"/>
+      <w:bookmarkStart w:id="12" w:name="_Toc192588027"/>
       <w:r>
         <w:t>Clock circuit</w:t>
       </w:r>
@@ -2781,7 +2962,7 @@
       <w:pPr>
         <w:pStyle w:val="Heading3"/>
       </w:pPr>
-      <w:bookmarkStart w:id="13" w:name="_Toc174795687"/>
+      <w:bookmarkStart w:id="13" w:name="_Toc192588028"/>
       <w:r>
         <w:lastRenderedPageBreak/>
         <w:t>IO Expander circuit</w:t>
@@ -2845,7 +3026,7 @@
       <w:pPr>
         <w:pStyle w:val="Heading3"/>
       </w:pPr>
-      <w:bookmarkStart w:id="14" w:name="_Toc174795688"/>
+      <w:bookmarkStart w:id="14" w:name="_Toc192588029"/>
       <w:r>
         <w:t>4 Digit LED Display</w:t>
       </w:r>
@@ -2908,7 +3089,7 @@
       <w:pPr>
         <w:pStyle w:val="Heading3"/>
       </w:pPr>
-      <w:bookmarkStart w:id="15" w:name="_Toc174795689"/>
+      <w:bookmarkStart w:id="15" w:name="_Toc192588030"/>
       <w:r>
         <w:t>Control Knobs</w:t>
       </w:r>
@@ -2919,6 +3100,9 @@
         <w:jc w:val="center"/>
       </w:pPr>
       <w:r>
+        <w:rPr>
+          <w:noProof/>
+        </w:rPr>
         <w:drawing>
           <wp:inline distT="0" distB="0" distL="0" distR="0" wp14:anchorId="4C8C27DB" wp14:editId="1986AB68">
             <wp:extent cx="1920586" cy="1484839"/>
@@ -2956,6 +3140,9 @@
         </w:drawing>
       </w:r>
       <w:r>
+        <w:rPr>
+          <w:noProof/>
+        </w:rPr>
         <w:drawing>
           <wp:inline distT="0" distB="0" distL="0" distR="0" wp14:anchorId="32678A59" wp14:editId="239E8F57">
             <wp:extent cx="1919335" cy="1484929"/>
@@ -3000,8 +3187,13 @@
       <w:r>
         <w:t xml:space="preserve">These blocks are the implementations of the two control knobs. The first block is the encoder, which is </w:t>
       </w:r>
-      <w:r>
-        <w:t>open drain</w:t>
+      <w:proofErr w:type="gramStart"/>
+      <w:r>
+        <w:t>open</w:t>
+      </w:r>
+      <w:proofErr w:type="gramEnd"/>
+      <w:r>
+        <w:t xml:space="preserve"> drain</w:t>
       </w:r>
       <w:r>
         <w:t xml:space="preserve"> as mentioned before. I added two pull-up resistors to compensate for the floating wires. The datasheet mentions a switch bounce of 5ms at most, which can be corrected by the software.</w:t>
@@ -3014,7 +3206,7 @@
       <w:pPr>
         <w:pStyle w:val="Heading3"/>
       </w:pPr>
-      <w:bookmarkStart w:id="16" w:name="_Toc174795690"/>
+      <w:bookmarkStart w:id="16" w:name="_Toc192588031"/>
       <w:r>
         <w:lastRenderedPageBreak/>
         <w:t>Buzzer</w:t>
@@ -3026,6 +3218,9 @@
         <w:jc w:val="center"/>
       </w:pPr>
       <w:r>
+        <w:rPr>
+          <w:noProof/>
+        </w:rPr>
         <w:drawing>
           <wp:inline distT="0" distB="0" distL="0" distR="0" wp14:anchorId="5A71F1FB" wp14:editId="39EF0FBF">
             <wp:extent cx="1344440" cy="1348436"/>
@@ -3068,14 +3263,22 @@
         <w:jc w:val="left"/>
       </w:pPr>
       <w:r>
-        <w:t>The buzzer circuit is the simplest in the board; the impedance of this kind of device is such that no additional resistor is required for it to operate.</w:t>
+        <w:t xml:space="preserve">The buzzer circuit is the simplest </w:t>
+      </w:r>
+      <w:proofErr w:type="gramStart"/>
+      <w:r>
+        <w:t>in</w:t>
+      </w:r>
+      <w:proofErr w:type="gramEnd"/>
+      <w:r>
+        <w:t xml:space="preserve"> the board; the impedance of this kind of device is such that no additional resistor is required for it to operate.</w:t>
       </w:r>
     </w:p>
     <w:p>
       <w:pPr>
         <w:pStyle w:val="Heading3"/>
       </w:pPr>
-      <w:bookmarkStart w:id="17" w:name="_Toc174795691"/>
+      <w:bookmarkStart w:id="17" w:name="_Toc192588032"/>
       <w:r>
         <w:t>Switches</w:t>
       </w:r>
@@ -3086,6 +3289,9 @@
         <w:jc w:val="center"/>
       </w:pPr>
       <w:r>
+        <w:rPr>
+          <w:noProof/>
+        </w:rPr>
         <w:drawing>
           <wp:inline distT="0" distB="0" distL="0" distR="0" wp14:anchorId="0C849C60" wp14:editId="4D206608">
             <wp:extent cx="1511119" cy="1508955"/>
@@ -3126,6 +3332,9 @@
         <w:tab/>
       </w:r>
       <w:r>
+        <w:rPr>
+          <w:noProof/>
+        </w:rPr>
         <w:drawing>
           <wp:inline distT="0" distB="0" distL="0" distR="0" wp14:anchorId="01D914F3" wp14:editId="2C683F94">
             <wp:extent cx="1172699" cy="1520740"/>
@@ -3168,14 +3377,22 @@
         <w:jc w:val="left"/>
       </w:pPr>
       <w:r>
-        <w:t>These are the switches blocks. Both of these switches are pulled-up, which means the software must read them as active LOW devices.</w:t>
+        <w:t xml:space="preserve">These are the switches blocks. Both of these switches are </w:t>
+      </w:r>
+      <w:proofErr w:type="gramStart"/>
+      <w:r>
+        <w:t>pulled-up</w:t>
+      </w:r>
+      <w:proofErr w:type="gramEnd"/>
+      <w:r>
+        <w:t>, which means the software must read them as active LOW devices.</w:t>
       </w:r>
     </w:p>
     <w:p>
       <w:pPr>
         <w:pStyle w:val="Heading3"/>
       </w:pPr>
-      <w:bookmarkStart w:id="18" w:name="_Toc174795692"/>
+      <w:bookmarkStart w:id="18" w:name="_Toc192588033"/>
       <w:r>
         <w:t>LED Display</w:t>
       </w:r>
@@ -3186,6 +3403,9 @@
         <w:jc w:val="center"/>
       </w:pPr>
       <w:r>
+        <w:rPr>
+          <w:noProof/>
+        </w:rPr>
         <w:drawing>
           <wp:inline distT="0" distB="0" distL="0" distR="0" wp14:anchorId="7EF8A099" wp14:editId="045DBF33">
             <wp:extent cx="1922846" cy="1212680"/>
@@ -3241,7 +3461,7 @@
       <w:pPr>
         <w:pStyle w:val="Heading2"/>
       </w:pPr>
-      <w:bookmarkStart w:id="19" w:name="_Toc174795693"/>
+      <w:bookmarkStart w:id="19" w:name="_Toc192588034"/>
       <w:r>
         <w:t>PCB design</w:t>
       </w:r>
@@ -3276,15 +3496,42 @@
         <w:t xml:space="preserve"> the first design of the board.</w:t>
       </w:r>
     </w:p>
-    <w:p>
-      <w:r>
+    <w:p/>
+    <w:p>
+      <w:pPr>
+        <w:pStyle w:val="Heading2"/>
+      </w:pPr>
+      <w:bookmarkStart w:id="20" w:name="_Toc192588035"/>
+      <w:r>
+        <w:lastRenderedPageBreak/>
         <w:t>Conclusion</w:t>
       </w:r>
-    </w:p>
-    <w:p>
-      <w:r>
-        <w:lastRenderedPageBreak/>
-        <w:t xml:space="preserve">This project </w:t>
+      <w:bookmarkEnd w:id="20"/>
+    </w:p>
+    <w:p>
+      <w:r>
+        <w:t>In conclusion, the microwave control panel project represents a comprehensive exploration into the design and implementation of an embedded mechatronic system. From the initial motivations driven by a passion for electronics and embedded systems, through the meticulous process of component selection, schematic design, and PCB layout, this project has been both a technical challenge and a valuable learning experience.</w:t>
+      </w:r>
+    </w:p>
+    <w:p>
+      <w:r>
+        <w:t>By reverse-engineering the control interface of a Samsung MG23F301TAS microwave, I successfully replicated its user interface functionalities without the hazardous high-voltage power electronics. The design choices, such as using the PIC18F15Q20T-ISO microcontroller, the TDCR1060M clock display, and the PCAL6416APW IO expander, reflect a balance between technical requirements, cost-efficiency, and expandability.</w:t>
+      </w:r>
+    </w:p>
+    <w:p>
+      <w:r>
+        <w:t>The iterative design process emphasized the importance of preliminary research, component compatibility, and careful PCB design, especially when considering manufacturer constraints and design-for-manufacturing principles. Encountering and resolving challenges — from ensuring proper voltage regulation with the TPS7B92050DBVR LDO to integrating a 64 MHz oscillator for MCU timing — strengthened my problem-solving skills and highlighted the need for both precision and adaptability in mechatronic projects.</w:t>
+      </w:r>
+    </w:p>
+    <w:p>
+      <w:r>
+        <w:t xml:space="preserve">Ultimately, this project not only solidified my technical expertise but also demonstrated my ability to tackle complex system designs methodically. It serves as a </w:t>
+      </w:r>
+      <w:r>
+        <w:t>steppingstone</w:t>
+      </w:r>
+      <w:r>
+        <w:t xml:space="preserve"> for future endeavors in embedded systems and electronics design, equipping me with the confidence and experience to handle even more intricate projects ahead.</w:t>
       </w:r>
     </w:p>
     <w:p/>
@@ -3299,7 +3546,7 @@
 </file>
 
 <file path=word/numbering.xml><?xml version="1.0" encoding="utf-8"?>
-<w:numbering xmlns:wpc="http://schemas.microsoft.com/office/word/2010/wordprocessingCanvas" xmlns:cx="http://schemas.microsoft.com/office/drawing/2014/chartex" xmlns:cx1="http://schemas.microsoft.com/office/drawing/2015/9/8/chartex" xmlns:cx2="http://schemas.microsoft.com/office/drawing/2015/10/21/chartex" xmlns:cx3="http://schemas.microsoft.com/office/drawing/2016/5/9/chartex" xmlns:cx4="http://schemas.microsoft.com/office/drawing/2016/5/10/chartex" xmlns:cx5="http://schemas.microsoft.com/office/drawing/2016/5/11/chartex" xmlns:cx6="http://schemas.microsoft.com/office/drawing/2016/5/12/chartex" xmlns:cx7="http://schemas.microsoft.com/office/drawing/2016/5/13/chartex" xmlns:cx8="http://schemas.microsoft.com/office/drawing/2016/5/14/chartex" xmlns:mc="http://schemas.openxmlformats.org/markup-compatibility/2006" xmlns:aink="http://schemas.microsoft.com/office/drawing/2016/ink" xmlns:am3d="http://schemas.microsoft.com/office/drawing/2017/model3d" xmlns:o="urn:schemas-microsoft-com:office:office" xmlns:oel="http://schemas.microsoft.com/office/2019/extlst" xmlns:r="http://schemas.openxmlformats.org/officeDocument/2006/relationships" xmlns:m="http://schemas.openxmlformats.org/officeDocument/2006/math" xmlns:v="urn:schemas-microsoft-com:vml" xmlns:wp14="http://schemas.microsoft.com/office/word/2010/wordprocessingDrawing" xmlns:wp="http://schemas.openxmlformats.org/drawingml/2006/wordprocessingDrawing" xmlns:w10="urn:schemas-microsoft-com:office:word" xmlns:w="http://schemas.openxmlformats.org/wordprocessingml/2006/main" xmlns:w14="http://schemas.microsoft.com/office/word/2010/wordml" xmlns:w15="http://schemas.microsoft.com/office/word/2012/wordml" xmlns:w16cex="http://schemas.microsoft.com/office/word/2018/wordml/cex" xmlns:w16cid="http://schemas.microsoft.com/office/word/2016/wordml/cid" xmlns:w16="http://schemas.microsoft.com/office/word/2018/wordml" xmlns:w16du="http://schemas.microsoft.com/office/word/2023/wordml/word16du" xmlns:w16sdtdh="http://schemas.microsoft.com/office/word/2020/wordml/sdtdatahash" xmlns:w16se="http://schemas.microsoft.com/office/word/2015/wordml/symex" xmlns:wpg="http://schemas.microsoft.com/office/word/2010/wordprocessingGroup" xmlns:wpi="http://schemas.microsoft.com/office/word/2010/wordprocessingInk" xmlns:wne="http://schemas.microsoft.com/office/word/2006/wordml" xmlns:wps="http://schemas.microsoft.com/office/word/2010/wordprocessingShape" mc:Ignorable="w14 w15 w16se w16cid w16 w16cex w16sdtdh w16du wp14">
+<w:numbering xmlns:wpc="http://schemas.microsoft.com/office/word/2010/wordprocessingCanvas" xmlns:cx="http://schemas.microsoft.com/office/drawing/2014/chartex" xmlns:cx1="http://schemas.microsoft.com/office/drawing/2015/9/8/chartex" xmlns:cx2="http://schemas.microsoft.com/office/drawing/2015/10/21/chartex" xmlns:cx3="http://schemas.microsoft.com/office/drawing/2016/5/9/chartex" xmlns:cx4="http://schemas.microsoft.com/office/drawing/2016/5/10/chartex" xmlns:cx5="http://schemas.microsoft.com/office/drawing/2016/5/11/chartex" xmlns:cx6="http://schemas.microsoft.com/office/drawing/2016/5/12/chartex" xmlns:cx7="http://schemas.microsoft.com/office/drawing/2016/5/13/chartex" xmlns:cx8="http://schemas.microsoft.com/office/drawing/2016/5/14/chartex" xmlns:mc="http://schemas.openxmlformats.org/markup-compatibility/2006" xmlns:aink="http://schemas.microsoft.com/office/drawing/2016/ink" xmlns:am3d="http://schemas.microsoft.com/office/drawing/2017/model3d" xmlns:o="urn:schemas-microsoft-com:office:office" xmlns:oel="http://schemas.microsoft.com/office/2019/extlst" xmlns:r="http://schemas.openxmlformats.org/officeDocument/2006/relationships" xmlns:m="http://schemas.openxmlformats.org/officeDocument/2006/math" xmlns:v="urn:schemas-microsoft-com:vml" xmlns:wp14="http://schemas.microsoft.com/office/word/2010/wordprocessingDrawing" xmlns:wp="http://schemas.openxmlformats.org/drawingml/2006/wordprocessingDrawing" xmlns:w10="urn:schemas-microsoft-com:office:word" xmlns:w="http://schemas.openxmlformats.org/wordprocessingml/2006/main" xmlns:w14="http://schemas.microsoft.com/office/word/2010/wordml" xmlns:w15="http://schemas.microsoft.com/office/word/2012/wordml" xmlns:w16cex="http://schemas.microsoft.com/office/word/2018/wordml/cex" xmlns:w16cid="http://schemas.microsoft.com/office/word/2016/wordml/cid" xmlns:w16="http://schemas.microsoft.com/office/word/2018/wordml" xmlns:w16du="http://schemas.microsoft.com/office/word/2023/wordml/word16du" xmlns:w16sdtdh="http://schemas.microsoft.com/office/word/2020/wordml/sdtdatahash" xmlns:w16sdtfl="http://schemas.microsoft.com/office/word/2024/wordml/sdtformatlock" xmlns:w16se="http://schemas.microsoft.com/office/word/2015/wordml/symex" xmlns:wpg="http://schemas.microsoft.com/office/word/2010/wordprocessingGroup" xmlns:wpi="http://schemas.microsoft.com/office/word/2010/wordprocessingInk" xmlns:wne="http://schemas.microsoft.com/office/word/2006/wordml" xmlns:wps="http://schemas.microsoft.com/office/word/2010/wordprocessingShape" mc:Ignorable="w14 w15 w16se w16cid w16 w16cex w16sdtdh w16sdtfl w16du wp14">
   <w:abstractNum w:abstractNumId="0" w15:restartNumberingAfterBreak="0">
     <w:nsid w:val="231D456C"/>
     <w:multiLevelType w:val="multilevel"/>
@@ -3517,7 +3764,7 @@
 </file>
 
 <file path=word/styles.xml><?xml version="1.0" encoding="utf-8"?>
-<w:styles xmlns:mc="http://schemas.openxmlformats.org/markup-compatibility/2006" xmlns:r="http://schemas.openxmlformats.org/officeDocument/2006/relationships" xmlns:w="http://schemas.openxmlformats.org/wordprocessingml/2006/main" xmlns:w14="http://schemas.microsoft.com/office/word/2010/wordml" xmlns:w15="http://schemas.microsoft.com/office/word/2012/wordml" xmlns:w16cex="http://schemas.microsoft.com/office/word/2018/wordml/cex" xmlns:w16cid="http://schemas.microsoft.com/office/word/2016/wordml/cid" xmlns:w16="http://schemas.microsoft.com/office/word/2018/wordml" xmlns:w16du="http://schemas.microsoft.com/office/word/2023/wordml/word16du" xmlns:w16sdtdh="http://schemas.microsoft.com/office/word/2020/wordml/sdtdatahash" xmlns:w16se="http://schemas.microsoft.com/office/word/2015/wordml/symex" mc:Ignorable="w14 w15 w16se w16cid w16 w16cex w16sdtdh w16du">
+<w:styles xmlns:mc="http://schemas.openxmlformats.org/markup-compatibility/2006" xmlns:r="http://schemas.openxmlformats.org/officeDocument/2006/relationships" xmlns:w="http://schemas.openxmlformats.org/wordprocessingml/2006/main" xmlns:w14="http://schemas.microsoft.com/office/word/2010/wordml" xmlns:w15="http://schemas.microsoft.com/office/word/2012/wordml" xmlns:w16cex="http://schemas.microsoft.com/office/word/2018/wordml/cex" xmlns:w16cid="http://schemas.microsoft.com/office/word/2016/wordml/cid" xmlns:w16="http://schemas.microsoft.com/office/word/2018/wordml" xmlns:w16du="http://schemas.microsoft.com/office/word/2023/wordml/word16du" xmlns:w16sdtdh="http://schemas.microsoft.com/office/word/2020/wordml/sdtdatahash" xmlns:w16sdtfl="http://schemas.microsoft.com/office/word/2024/wordml/sdtformatlock" xmlns:w16se="http://schemas.microsoft.com/office/word/2015/wordml/symex" mc:Ignorable="w14 w15 w16se w16cid w16 w16cex w16sdtdh w16sdtfl w16du">
   <w:docDefaults>
     <w:rPrDefault>
       <w:rPr>
@@ -4118,7 +4365,6 @@
   <w:style w:type="character" w:default="1" w:styleId="DefaultParagraphFont">
     <w:name w:val="Default Paragraph Font"/>
     <w:uiPriority w:val="1"/>
-    <w:semiHidden/>
     <w:unhideWhenUsed/>
   </w:style>
   <w:style w:type="table" w:default="1" w:styleId="TableNormal">

</xml_diff>